<commit_message>
Labos wat beter geschreven
</commit_message>
<xml_diff>
--- a/H1_Oef/Labo.docx
+++ b/H1_Oef/Labo.docx
@@ -11,6 +11,7 @@
           <w:bCs/>
           <w:sz w:val="28"/>
           <w:szCs w:val="28"/>
+          <w:u w:val="single"/>
         </w:rPr>
       </w:pPr>
       <w:r>
@@ -19,8 +20,39 @@
           <w:bCs/>
           <w:sz w:val="28"/>
           <w:szCs w:val="28"/>
+          <w:u w:val="single"/>
+        </w:rPr>
+        <w:t xml:space="preserve">H1: </w:t>
+      </w:r>
+      <w:r>
+        <w:rPr>
+          <w:b/>
+          <w:bCs/>
+          <w:sz w:val="28"/>
+          <w:szCs w:val="28"/>
+          <w:u w:val="single"/>
         </w:rPr>
         <w:t>Users</w:t>
+      </w:r>
+    </w:p>
+    <w:p>
+      <w:pPr>
+        <w:ind w:left="360" w:hanging="360"/>
+        <w:rPr>
+          <w:b/>
+          <w:bCs/>
+          <w:sz w:val="28"/>
+          <w:szCs w:val="28"/>
+        </w:rPr>
+      </w:pPr>
+      <w:r>
+        <w:rPr>
+          <w:b/>
+          <w:bCs/>
+          <w:sz w:val="28"/>
+          <w:szCs w:val="28"/>
+        </w:rPr>
+        <w:t>Gebruikers (en groepen) aanmaken</w:t>
       </w:r>
     </w:p>
     <w:p>
@@ -34,7 +66,6 @@
       <w:r>
         <w:t xml:space="preserve">A) </w:t>
       </w:r>
-      <w:proofErr w:type="spellStart"/>
       <w:r>
         <w:rPr>
           <w:i/>
@@ -42,7 +73,6 @@
         </w:rPr>
         <w:t>pwd</w:t>
       </w:r>
-      <w:proofErr w:type="spellEnd"/>
       <w:r>
         <w:t>,</w:t>
       </w:r>
@@ -52,7 +82,6 @@
       <w:r>
         <w:t xml:space="preserve">ebruiker B) </w:t>
       </w:r>
-      <w:proofErr w:type="spellStart"/>
       <w:r>
         <w:rPr>
           <w:i/>
@@ -60,25 +89,11 @@
         </w:rPr>
         <w:t>id</w:t>
       </w:r>
-      <w:proofErr w:type="spellEnd"/>
       <w:r>
         <w:t xml:space="preserve"> </w:t>
       </w:r>
-      <w:proofErr w:type="spellStart"/>
-      <w:r>
-        <w:t>uid</w:t>
-      </w:r>
-      <w:proofErr w:type="spellEnd"/>
-      <w:r>
-        <w:t xml:space="preserve">=1000 en </w:t>
-      </w:r>
-      <w:proofErr w:type="spellStart"/>
-      <w:r>
-        <w:t>gid</w:t>
-      </w:r>
-      <w:proofErr w:type="spellEnd"/>
-      <w:r>
-        <w:t>=1000</w:t>
+      <w:r>
+        <w:t>uid=1000 en gid=1000</w:t>
       </w:r>
     </w:p>
     <w:p>
@@ -89,39 +104,16 @@
           <w:numId w:val="3"/>
         </w:numPr>
       </w:pPr>
-      <w:proofErr w:type="spellStart"/>
       <w:r>
         <w:rPr>
           <w:i/>
           <w:iCs/>
         </w:rPr>
-        <w:t>Adduser</w:t>
-      </w:r>
-      <w:proofErr w:type="spellEnd"/>
-      <w:r>
-        <w:rPr>
-          <w:i/>
-          <w:iCs/>
-        </w:rPr>
-        <w:t xml:space="preserve"> </w:t>
-      </w:r>
-      <w:proofErr w:type="spellStart"/>
-      <w:r>
-        <w:rPr>
-          <w:i/>
-          <w:iCs/>
-        </w:rPr>
-        <w:t>alice</w:t>
-      </w:r>
-      <w:proofErr w:type="spellEnd"/>
-      <w:r>
-        <w:t xml:space="preserve"> werkt niet omdat we geen root permissie hebben als </w:t>
-      </w:r>
-      <w:proofErr w:type="spellStart"/>
-      <w:r>
-        <w:t>osboxes</w:t>
-      </w:r>
-      <w:proofErr w:type="spellEnd"/>
+        <w:t>Adduser alice</w:t>
+      </w:r>
+      <w:r>
+        <w:t xml:space="preserve"> werkt niet omdat we geen root permissie hebben als osboxes</w:t>
+      </w:r>
     </w:p>
     <w:p>
       <w:r>
@@ -169,81 +161,15 @@
       <w:r>
         <w:t xml:space="preserve">We gebruiken </w:t>
       </w:r>
-      <w:proofErr w:type="spellStart"/>
       <w:r>
         <w:rPr>
           <w:i/>
           <w:iCs/>
         </w:rPr>
-        <w:t>sudo</w:t>
-      </w:r>
-      <w:proofErr w:type="spellEnd"/>
-      <w:r>
-        <w:rPr>
-          <w:i/>
-          <w:iCs/>
-        </w:rPr>
-        <w:t xml:space="preserve"> </w:t>
-      </w:r>
-      <w:proofErr w:type="spellStart"/>
-      <w:r>
-        <w:rPr>
-          <w:i/>
-          <w:iCs/>
-        </w:rPr>
-        <w:t>adduser</w:t>
-      </w:r>
-      <w:proofErr w:type="spellEnd"/>
-      <w:r>
-        <w:rPr>
-          <w:i/>
-          <w:iCs/>
-        </w:rPr>
-        <w:t xml:space="preserve"> </w:t>
-      </w:r>
-      <w:proofErr w:type="spellStart"/>
-      <w:r>
-        <w:rPr>
-          <w:i/>
-          <w:iCs/>
-        </w:rPr>
-        <w:t>alice</w:t>
-      </w:r>
-      <w:proofErr w:type="spellEnd"/>
-      <w:r>
-        <w:t xml:space="preserve"> en er wordt gebruikt voor het </w:t>
-      </w:r>
-      <w:proofErr w:type="spellStart"/>
-      <w:r>
-        <w:t>osboxes</w:t>
-      </w:r>
-      <w:proofErr w:type="spellEnd"/>
-      <w:r>
-        <w:t xml:space="preserve"> wachtwoord die we kennen en daarna zal </w:t>
-      </w:r>
-      <w:proofErr w:type="spellStart"/>
-      <w:r>
-        <w:t>alice</w:t>
-      </w:r>
-      <w:proofErr w:type="spellEnd"/>
-      <w:r>
-        <w:t xml:space="preserve"> zijn toegevoegd zoals je ziet in de /</w:t>
-      </w:r>
-      <w:proofErr w:type="spellStart"/>
-      <w:r>
-        <w:t>etc</w:t>
-      </w:r>
-      <w:proofErr w:type="spellEnd"/>
-      <w:r>
-        <w:t>/</w:t>
-      </w:r>
-      <w:proofErr w:type="spellStart"/>
-      <w:r>
-        <w:t>passwd</w:t>
-      </w:r>
-      <w:proofErr w:type="spellEnd"/>
-      <w:r>
-        <w:t xml:space="preserve"> file.</w:t>
+        <w:t>sudo adduser alice</w:t>
+      </w:r>
+      <w:r>
+        <w:t xml:space="preserve"> en er wordt gebruikt voor het osboxes wachtwoord die we kennen en daarna zal alice zijn toegevoegd zoals je ziet in de /etc/passwd file.</w:t>
       </w:r>
     </w:p>
     <w:p>
@@ -292,47 +218,13 @@
       <w:r>
         <w:t xml:space="preserve">Om de nieuwe gebruiker een wachtwoord te geven gebruiken we nu </w:t>
       </w:r>
-      <w:proofErr w:type="spellStart"/>
       <w:r>
         <w:rPr>
           <w:i/>
           <w:iCs/>
         </w:rPr>
-        <w:t>sudo</w:t>
-      </w:r>
-      <w:proofErr w:type="spellEnd"/>
-      <w:r>
-        <w:rPr>
-          <w:i/>
-          <w:iCs/>
-        </w:rPr>
-        <w:t xml:space="preserve"> </w:t>
-      </w:r>
-      <w:proofErr w:type="spellStart"/>
-      <w:r>
-        <w:rPr>
-          <w:i/>
-          <w:iCs/>
-        </w:rPr>
-        <w:t>passwd</w:t>
-      </w:r>
-      <w:proofErr w:type="spellEnd"/>
-      <w:r>
-        <w:rPr>
-          <w:i/>
-          <w:iCs/>
-        </w:rPr>
-        <w:t xml:space="preserve"> </w:t>
-      </w:r>
-      <w:proofErr w:type="spellStart"/>
-      <w:r>
-        <w:rPr>
-          <w:i/>
-          <w:iCs/>
-        </w:rPr>
-        <w:t>alice</w:t>
-      </w:r>
-      <w:proofErr w:type="spellEnd"/>
+        <w:t>sudo passwd alice</w:t>
+      </w:r>
       <w:r>
         <w:t xml:space="preserve"> en wordt het nieuwe passwoord </w:t>
       </w:r>
@@ -360,125 +252,13 @@
         <w:rPr>
           <w:lang w:val="fr-BE"/>
         </w:rPr>
-        <w:t xml:space="preserve">A) </w:t>
-      </w:r>
-      <w:proofErr w:type="spellStart"/>
+        <w:t>A) in de /etc/passwd f</w:t>
+      </w:r>
       <w:r>
         <w:rPr>
           <w:lang w:val="fr-BE"/>
         </w:rPr>
-        <w:t>in de</w:t>
-      </w:r>
-      <w:proofErr w:type="spellEnd"/>
-      <w:r>
-        <w:rPr>
-          <w:lang w:val="fr-BE"/>
-        </w:rPr>
-        <w:t xml:space="preserve"> /</w:t>
-      </w:r>
-      <w:proofErr w:type="spellStart"/>
-      <w:r>
-        <w:rPr>
-          <w:lang w:val="fr-BE"/>
-        </w:rPr>
-        <w:t>etc</w:t>
-      </w:r>
-      <w:proofErr w:type="spellEnd"/>
-      <w:r>
-        <w:rPr>
-          <w:lang w:val="fr-BE"/>
-        </w:rPr>
-        <w:t>/</w:t>
-      </w:r>
-      <w:proofErr w:type="spellStart"/>
-      <w:r>
-        <w:rPr>
-          <w:lang w:val="fr-BE"/>
-        </w:rPr>
-        <w:t>passwd</w:t>
-      </w:r>
-      <w:proofErr w:type="spellEnd"/>
-      <w:r>
-        <w:rPr>
-          <w:lang w:val="fr-BE"/>
-        </w:rPr>
-        <w:t xml:space="preserve"> f</w:t>
-      </w:r>
-      <w:r>
-        <w:rPr>
-          <w:lang w:val="fr-BE"/>
-        </w:rPr>
-        <w:t xml:space="preserve">ile b) </w:t>
-      </w:r>
-      <w:proofErr w:type="spellStart"/>
-      <w:r>
-        <w:rPr>
-          <w:lang w:val="fr-BE"/>
-        </w:rPr>
-        <w:t>in de</w:t>
-      </w:r>
-      <w:proofErr w:type="spellEnd"/>
-      <w:r>
-        <w:rPr>
-          <w:lang w:val="fr-BE"/>
-        </w:rPr>
-        <w:t xml:space="preserve"> /</w:t>
-      </w:r>
-      <w:proofErr w:type="spellStart"/>
-      <w:r>
-        <w:rPr>
-          <w:lang w:val="fr-BE"/>
-        </w:rPr>
-        <w:t>etc</w:t>
-      </w:r>
-      <w:proofErr w:type="spellEnd"/>
-      <w:r>
-        <w:rPr>
-          <w:lang w:val="fr-BE"/>
-        </w:rPr>
-        <w:t xml:space="preserve">/group file c) </w:t>
-      </w:r>
-      <w:proofErr w:type="spellStart"/>
-      <w:r>
-        <w:rPr>
-          <w:lang w:val="fr-BE"/>
-        </w:rPr>
-        <w:t>in de</w:t>
-      </w:r>
-      <w:proofErr w:type="spellEnd"/>
-      <w:r>
-        <w:rPr>
-          <w:lang w:val="fr-BE"/>
-        </w:rPr>
-        <w:t xml:space="preserve"> /</w:t>
-      </w:r>
-      <w:proofErr w:type="spellStart"/>
-      <w:r>
-        <w:rPr>
-          <w:lang w:val="fr-BE"/>
-        </w:rPr>
-        <w:t>etc</w:t>
-      </w:r>
-      <w:proofErr w:type="spellEnd"/>
-      <w:r>
-        <w:rPr>
-          <w:lang w:val="fr-BE"/>
-        </w:rPr>
-        <w:t>/</w:t>
-      </w:r>
-      <w:proofErr w:type="spellStart"/>
-      <w:r>
-        <w:rPr>
-          <w:lang w:val="fr-BE"/>
-        </w:rPr>
-        <w:t>shadow</w:t>
-      </w:r>
-      <w:proofErr w:type="spellEnd"/>
-      <w:r>
-        <w:rPr>
-          <w:lang w:val="fr-BE"/>
-        </w:rPr>
-        <w:t xml:space="preserve"> file</w:t>
+        <w:t>ile b) in de /etc/group file c) in de /etc/shadow file</w:t>
       </w:r>
     </w:p>
     <w:p>
@@ -495,59 +275,18 @@
       <w:r>
         <w:t xml:space="preserve">aken doen we </w:t>
       </w:r>
-      <w:proofErr w:type="spellStart"/>
       <w:r>
         <w:rPr>
           <w:i/>
           <w:iCs/>
         </w:rPr>
-        <w:t>sudo</w:t>
-      </w:r>
-      <w:proofErr w:type="spellEnd"/>
-      <w:r>
-        <w:rPr>
-          <w:i/>
-          <w:iCs/>
-        </w:rPr>
-        <w:t xml:space="preserve"> </w:t>
-      </w:r>
-      <w:proofErr w:type="spellStart"/>
-      <w:r>
-        <w:rPr>
-          <w:i/>
-          <w:iCs/>
-        </w:rPr>
-        <w:t>groupadd</w:t>
-      </w:r>
-      <w:proofErr w:type="spellEnd"/>
-      <w:r>
-        <w:rPr>
-          <w:i/>
-          <w:iCs/>
-        </w:rPr>
-        <w:t xml:space="preserve"> sporten</w:t>
+        <w:t>sudo groupadd sporten</w:t>
       </w:r>
       <w:r>
         <w:t xml:space="preserve">. </w:t>
       </w:r>
       <w:r>
-        <w:t xml:space="preserve">In de </w:t>
-      </w:r>
-      <w:proofErr w:type="spellStart"/>
-      <w:r>
-        <w:t>etc</w:t>
-      </w:r>
-      <w:proofErr w:type="spellEnd"/>
-      <w:r>
-        <w:t>/</w:t>
-      </w:r>
-      <w:proofErr w:type="spellStart"/>
-      <w:r>
-        <w:t>group</w:t>
-      </w:r>
-      <w:proofErr w:type="spellEnd"/>
-      <w:r>
-        <w:t xml:space="preserve"> file vinden we</w:t>
+        <w:t>In de etc/group file vinden we</w:t>
       </w:r>
       <w:r>
         <w:t xml:space="preserve"> de GID als het derde veld dus hier 1002 voor sporten.</w:t>
@@ -597,15 +336,7 @@
     </w:p>
     <w:p>
       <w:r>
-        <w:t xml:space="preserve">Bij het aanmaken van nieuwe groepen zal de GID gewoon worden </w:t>
-      </w:r>
-      <w:proofErr w:type="spellStart"/>
-      <w:r>
-        <w:t>geincrementeerd</w:t>
-      </w:r>
-      <w:proofErr w:type="spellEnd"/>
-      <w:r>
-        <w:t>.</w:t>
+        <w:t>Bij het aanmaken van nieuwe groepen zal de GID gewoon worden geincrementeerd.</w:t>
       </w:r>
     </w:p>
     <w:p>
@@ -652,23 +383,7 @@
     </w:p>
     <w:p>
       <w:r>
-        <w:t xml:space="preserve">Voegt </w:t>
-      </w:r>
-      <w:proofErr w:type="spellStart"/>
-      <w:r>
-        <w:t>alice</w:t>
-      </w:r>
-      <w:proofErr w:type="spellEnd"/>
-      <w:r>
-        <w:t xml:space="preserve"> toe aan de groepen sporten en zwemmen. -G is voor meerdere groepen en -a is voor het toevoegen anders zal het </w:t>
-      </w:r>
-      <w:proofErr w:type="spellStart"/>
-      <w:r>
-        <w:t>alice</w:t>
-      </w:r>
-      <w:proofErr w:type="spellEnd"/>
-      <w:r>
-        <w:t xml:space="preserve"> uit alle andere groepen die niet gegeven zijn worden verwijderd.</w:t>
+        <w:t>Voegt alice toe aan de groepen sporten en zwemmen. -G is voor meerdere groepen en -a is voor het toevoegen anders zal het alice uit alle andere groepen die niet gegeven zijn worden verwijderd.</w:t>
       </w:r>
     </w:p>
     <w:p>
@@ -676,6 +391,7 @@
         <w:rPr>
           <w:noProof/>
         </w:rPr>
+        <w:lastRenderedPageBreak/>
         <w:drawing>
           <wp:inline distT="0" distB="0" distL="0" distR="0" wp14:anchorId="5741BFB1" wp14:editId="1063CE75">
             <wp:extent cx="4591050" cy="171450"/>
@@ -715,16 +431,7 @@
     </w:p>
     <w:p>
       <w:r>
-        <w:lastRenderedPageBreak/>
-        <w:t xml:space="preserve">We kunnen een primaire groep geven aan </w:t>
-      </w:r>
-      <w:proofErr w:type="spellStart"/>
-      <w:r>
-        <w:t>alice</w:t>
-      </w:r>
-      <w:proofErr w:type="spellEnd"/>
-      <w:r>
-        <w:t xml:space="preserve"> via de -g optie.</w:t>
+        <w:t>We kunnen een primaire groep geven aan alice via de -g optie.</w:t>
       </w:r>
     </w:p>
     <w:p>
@@ -769,47 +476,32 @@
         </w:drawing>
       </w:r>
     </w:p>
-    <w:p>
-      <w:r>
-        <w:t xml:space="preserve">Een gebruiker wordt aangemaakt waarbij -N ervoor zorgt dat er geen extra groep wordt aangemaakt met dezelfde naam als de gebruiker, -G om meerdere groepen aan de gebruiker toe te voegen en -g om de primaire groep vast te zetten voor de gebruiker. GID is de primaire </w:t>
-      </w:r>
-      <w:proofErr w:type="spellStart"/>
-      <w:r>
-        <w:t>groepsid</w:t>
-      </w:r>
-      <w:proofErr w:type="spellEnd"/>
-      <w:r>
-        <w:t>.</w:t>
+    <w:p/>
+    <w:p>
+      <w:r>
+        <w:t xml:space="preserve">5. </w:t>
+      </w:r>
+      <w:r>
+        <w:t>Een gebruiker wordt aangemaakt waarbij -N ervoor zorgt dat er geen extra groep wordt aangemaakt met dezelfde naam als de gebruiker, -G om meerdere groepen aan de gebruiker toe te voegen en -g om de primaire groep vast te zetten voor de gebruiker. GID is de primaire groepsid.</w:t>
       </w:r>
       <w:r>
         <w:t xml:space="preserve"> Voeg dan een wachtwoord toe met </w:t>
       </w:r>
-      <w:proofErr w:type="spellStart"/>
       <w:r>
         <w:rPr>
           <w:i/>
           <w:iCs/>
         </w:rPr>
-        <w:t>sudo</w:t>
-      </w:r>
-      <w:proofErr w:type="spellEnd"/>
+        <w:t xml:space="preserve">sudo </w:t>
+      </w:r>
+      <w:proofErr w:type="gramStart"/>
       <w:r>
         <w:rPr>
           <w:i/>
           <w:iCs/>
         </w:rPr>
-        <w:t xml:space="preserve"> </w:t>
-      </w:r>
-      <w:proofErr w:type="spellStart"/>
-      <w:proofErr w:type="gramStart"/>
-      <w:r>
-        <w:rPr>
-          <w:i/>
-          <w:iCs/>
-        </w:rPr>
         <w:t>passwd</w:t>
       </w:r>
-      <w:proofErr w:type="spellEnd"/>
       <w:r>
         <w:t>.(</w:t>
       </w:r>
@@ -862,23 +554,7 @@
     </w:p>
     <w:p>
       <w:r>
-        <w:t xml:space="preserve">We verwijderen de automatisch aangemaakte groep </w:t>
-      </w:r>
-      <w:proofErr w:type="spellStart"/>
-      <w:r>
-        <w:t>alice</w:t>
-      </w:r>
-      <w:proofErr w:type="spellEnd"/>
-      <w:r>
-        <w:t xml:space="preserve"> met </w:t>
-      </w:r>
-      <w:proofErr w:type="spellStart"/>
-      <w:r>
-        <w:t>groupdel</w:t>
-      </w:r>
-      <w:proofErr w:type="spellEnd"/>
-      <w:r>
-        <w:t>.</w:t>
+        <w:t>We verwijderen de automatisch aangemaakte groep alice met groupdel.</w:t>
       </w:r>
     </w:p>
     <w:p>
@@ -928,23 +604,7 @@
         <w:t>Om een gebruiker geen toegang te geven op het systeem</w:t>
       </w:r>
       <w:r>
-        <w:t xml:space="preserve"> gaan we het </w:t>
-      </w:r>
-      <w:proofErr w:type="spellStart"/>
-      <w:r>
-        <w:t>locken</w:t>
-      </w:r>
-      <w:proofErr w:type="spellEnd"/>
-      <w:r>
-        <w:t xml:space="preserve">. Na het </w:t>
-      </w:r>
-      <w:proofErr w:type="spellStart"/>
-      <w:r>
-        <w:t>locken</w:t>
-      </w:r>
-      <w:proofErr w:type="spellEnd"/>
-      <w:r>
-        <w:t xml:space="preserve"> kunnen we niet meer inloggen.</w:t>
+        <w:t xml:space="preserve"> gaan we het locken. Na het locken kunnen we niet meer inloggen.</w:t>
       </w:r>
     </w:p>
     <w:p>
@@ -994,23 +654,7 @@
         <w:t>Je kan dit ook controleren</w:t>
       </w:r>
       <w:r>
-        <w:t xml:space="preserve"> door naar /</w:t>
-      </w:r>
-      <w:proofErr w:type="spellStart"/>
-      <w:r>
-        <w:t>etc</w:t>
-      </w:r>
-      <w:proofErr w:type="spellEnd"/>
-      <w:r>
-        <w:t>/</w:t>
-      </w:r>
-      <w:proofErr w:type="spellStart"/>
-      <w:r>
-        <w:t>shadow</w:t>
-      </w:r>
-      <w:proofErr w:type="spellEnd"/>
-      <w:r>
-        <w:t xml:space="preserve"> file te gaan en daar zie je </w:t>
+        <w:t xml:space="preserve"> door naar /etc/shadow file te gaan en daar zie je </w:t>
       </w:r>
       <w:proofErr w:type="gramStart"/>
       <w:r>
@@ -1018,15 +662,7 @@
       </w:r>
       <w:proofErr w:type="gramEnd"/>
       <w:r>
-        <w:t xml:space="preserve"> voor het </w:t>
-      </w:r>
-      <w:proofErr w:type="spellStart"/>
-      <w:r>
-        <w:t>geëncrypteerde</w:t>
-      </w:r>
-      <w:proofErr w:type="spellEnd"/>
-      <w:r>
-        <w:t xml:space="preserve"> wachtwoord van de gebruiker.</w:t>
+        <w:t xml:space="preserve"> voor het geëncrypteerde wachtwoord van de gebruiker.</w:t>
       </w:r>
     </w:p>
     <w:p>
@@ -1219,31 +855,13 @@
       <w:r>
         <w:t xml:space="preserve">Dan </w:t>
       </w:r>
-      <w:proofErr w:type="spellStart"/>
       <w:r>
         <w:rPr>
           <w:i/>
           <w:iCs/>
         </w:rPr>
-        <w:t>su</w:t>
-      </w:r>
-      <w:proofErr w:type="spellEnd"/>
-      <w:r>
-        <w:rPr>
-          <w:i/>
-          <w:iCs/>
-        </w:rPr>
-        <w:t xml:space="preserve"> – </w:t>
-      </w:r>
-      <w:proofErr w:type="spellStart"/>
-      <w:r>
-        <w:rPr>
-          <w:i/>
-          <w:iCs/>
-        </w:rPr>
-        <w:t>carol</w:t>
-      </w:r>
-      <w:proofErr w:type="spellEnd"/>
+        <w:t>su – carol</w:t>
+      </w:r>
       <w:r>
         <w:t xml:space="preserve"> om in te loggen als de gebruiker en direct naar zijn homedirectory te navigeren.</w:t>
       </w:r>
@@ -1252,7 +870,6 @@
     <w:p/>
     <w:p>
       <w:r>
-        <w:lastRenderedPageBreak/>
         <w:t>We maken een bestand test aan.</w:t>
       </w:r>
     </w:p>
@@ -1300,15 +917,7 @@
     </w:p>
     <w:p>
       <w:r>
-        <w:t xml:space="preserve">We gaan naar de homedirectory van </w:t>
-      </w:r>
-      <w:proofErr w:type="spellStart"/>
-      <w:r>
-        <w:t>alice</w:t>
-      </w:r>
-      <w:proofErr w:type="spellEnd"/>
-      <w:r>
-        <w:t xml:space="preserve"> en proberen de inhoud van de map te lezen en een test file aan te maken.</w:t>
+        <w:t>We gaan naar de homedirectory van alice en proberen de inhoud van de map te lezen en een test file aan te maken.</w:t>
       </w:r>
     </w:p>
     <w:p>
@@ -1361,41 +970,20 @@
         <w:t xml:space="preserve"> omdat we natuurlijk ingelogd zijn als een andere gebruiker.</w:t>
       </w:r>
     </w:p>
-    <w:p>
+    <w:p/>
+    <w:p>
+      <w:r>
+        <w:t xml:space="preserve">6. </w:t>
+      </w:r>
       <w:r>
         <w:t xml:space="preserve">We loggen nu in als root met </w:t>
       </w:r>
-      <w:proofErr w:type="spellStart"/>
       <w:r>
         <w:rPr>
           <w:i/>
           <w:iCs/>
         </w:rPr>
-        <w:t>sudo</w:t>
-      </w:r>
-      <w:proofErr w:type="spellEnd"/>
-      <w:r>
-        <w:rPr>
-          <w:i/>
-          <w:iCs/>
-        </w:rPr>
-        <w:t xml:space="preserve"> </w:t>
-      </w:r>
-      <w:proofErr w:type="spellStart"/>
-      <w:r>
-        <w:rPr>
-          <w:i/>
-          <w:iCs/>
-        </w:rPr>
-        <w:t>su</w:t>
-      </w:r>
-      <w:proofErr w:type="spellEnd"/>
-      <w:r>
-        <w:rPr>
-          <w:i/>
-          <w:iCs/>
-        </w:rPr>
-        <w:t xml:space="preserve"> -</w:t>
+        <w:t>sudo su -</w:t>
       </w:r>
       <w:r>
         <w:t>.</w:t>
@@ -1403,42 +991,10 @@
     </w:p>
     <w:p>
       <w:r>
-        <w:t>In de /</w:t>
-      </w:r>
-      <w:proofErr w:type="spellStart"/>
-      <w:r>
-        <w:t>etc</w:t>
-      </w:r>
-      <w:proofErr w:type="spellEnd"/>
-      <w:r>
-        <w:t>/</w:t>
-      </w:r>
-      <w:proofErr w:type="spellStart"/>
-      <w:r>
-        <w:t>shadow</w:t>
-      </w:r>
-      <w:proofErr w:type="spellEnd"/>
-      <w:r>
-        <w:t xml:space="preserve"> file zie</w:t>
-      </w:r>
-      <w:r>
-        <w:t xml:space="preserve">n we de </w:t>
-      </w:r>
-      <w:proofErr w:type="spellStart"/>
-      <w:r>
-        <w:t>geencrypteerde</w:t>
-      </w:r>
-      <w:proofErr w:type="spellEnd"/>
-      <w:r>
-        <w:t xml:space="preserve"> wachtwoorden van de gebruikers. ‘*’ staat voor geen wachtwoord nodig om in te loggen en ‘!’ betekend het passwoord </w:t>
-      </w:r>
-      <w:proofErr w:type="spellStart"/>
-      <w:r>
-        <w:t>gelockt</w:t>
-      </w:r>
-      <w:proofErr w:type="spellEnd"/>
-      <w:r>
-        <w:t xml:space="preserve"> is zoals bij de root en heeft nog geen wachtwoord.</w:t>
+        <w:t>In de /etc/shadow file zie</w:t>
+      </w:r>
+      <w:r>
+        <w:t>n we de geencrypteerde wachtwoorden van de gebruikers. ‘*’ staat voor geen wachtwoord nodig om in te loggen en ‘!’ betekend het passwoord gelockt is zoals bij de root en heeft nog geen wachtwoord.</w:t>
       </w:r>
     </w:p>
     <w:p>
@@ -1493,215 +1049,69 @@
       <w:r>
         <w:t xml:space="preserve"> We gebruiken </w:t>
       </w:r>
-      <w:proofErr w:type="spellStart"/>
       <w:r>
         <w:rPr>
           <w:i/>
           <w:iCs/>
         </w:rPr>
-        <w:t>passwd</w:t>
-      </w:r>
-      <w:proofErr w:type="spellEnd"/>
+        <w:t xml:space="preserve">passwd </w:t>
+      </w:r>
+      <w:r>
+        <w:t>om het root wachtwoord te veranderen(root123) en nu zien we het geëncrypteerde wachtwoord in de /etc/shadow file.</w:t>
+      </w:r>
+    </w:p>
+    <w:p>
+      <w:r>
+        <w:t xml:space="preserve">Als we inloggen met </w:t>
+      </w:r>
       <w:r>
         <w:rPr>
           <w:i/>
           <w:iCs/>
         </w:rPr>
-        <w:t xml:space="preserve"> </w:t>
-      </w:r>
-      <w:r>
-        <w:t xml:space="preserve">om het root wachtwoord te veranderen(root123) en nu zien we het </w:t>
-      </w:r>
-      <w:proofErr w:type="spellStart"/>
-      <w:r>
-        <w:t>geëncrypteerde</w:t>
-      </w:r>
-      <w:proofErr w:type="spellEnd"/>
-      <w:r>
-        <w:t xml:space="preserve"> wachtwoord in de /</w:t>
-      </w:r>
-      <w:proofErr w:type="spellStart"/>
-      <w:r>
-        <w:t>etc</w:t>
-      </w:r>
-      <w:proofErr w:type="spellEnd"/>
-      <w:r>
-        <w:t>/</w:t>
-      </w:r>
-      <w:proofErr w:type="spellStart"/>
-      <w:r>
-        <w:t>shadow</w:t>
-      </w:r>
-      <w:proofErr w:type="spellEnd"/>
-      <w:r>
-        <w:t xml:space="preserve"> file.</w:t>
-      </w:r>
-    </w:p>
-    <w:p>
-      <w:r>
-        <w:t xml:space="preserve">Als we inloggen met </w:t>
-      </w:r>
-      <w:proofErr w:type="spellStart"/>
+        <w:t xml:space="preserve">su – </w:t>
+      </w:r>
+      <w:r>
+        <w:t xml:space="preserve">wordt voor het wachtwoord van root gevraagd en bij </w:t>
+      </w:r>
       <w:r>
         <w:rPr>
           <w:i/>
           <w:iCs/>
         </w:rPr>
-        <w:t>su</w:t>
-      </w:r>
-      <w:proofErr w:type="spellEnd"/>
+        <w:t>sudo su –</w:t>
+      </w:r>
+      <w:r>
+        <w:t xml:space="preserve"> wordt het wachtwoord van onze ingelogde gebruiker gevraagd.</w:t>
+      </w:r>
+    </w:p>
+    <w:p/>
+    <w:p>
+      <w:r>
+        <w:t xml:space="preserve">7. </w:t>
+      </w:r>
+      <w:r>
+        <w:t xml:space="preserve">We maken nu onze eigen gebruiker(manu) met </w:t>
+      </w:r>
       <w:r>
         <w:rPr>
           <w:i/>
           <w:iCs/>
         </w:rPr>
-        <w:t xml:space="preserve"> – </w:t>
-      </w:r>
-      <w:r>
-        <w:t xml:space="preserve">wordt voor het wachtwoord van root gevraagd en bij </w:t>
-      </w:r>
-      <w:proofErr w:type="spellStart"/>
+        <w:t>useradd -m manu</w:t>
+      </w:r>
+      <w:r>
+        <w:t xml:space="preserve">. Om bash als default shell te gebruiken voeren we </w:t>
+      </w:r>
       <w:r>
         <w:rPr>
           <w:i/>
           <w:iCs/>
         </w:rPr>
-        <w:t>sudo</w:t>
-      </w:r>
-      <w:proofErr w:type="spellEnd"/>
-      <w:r>
-        <w:rPr>
-          <w:i/>
-          <w:iCs/>
-        </w:rPr>
-        <w:t xml:space="preserve"> </w:t>
-      </w:r>
-      <w:proofErr w:type="spellStart"/>
-      <w:r>
-        <w:rPr>
-          <w:i/>
-          <w:iCs/>
-        </w:rPr>
-        <w:t>su</w:t>
-      </w:r>
-      <w:proofErr w:type="spellEnd"/>
-      <w:r>
-        <w:rPr>
-          <w:i/>
-          <w:iCs/>
-        </w:rPr>
-        <w:t xml:space="preserve"> –</w:t>
-      </w:r>
-      <w:r>
-        <w:t xml:space="preserve"> wordt het wachtwoord van onze ingelogde gebruiker gevraagd.</w:t>
-      </w:r>
-    </w:p>
-    <w:p>
-      <w:r>
-        <w:t>We maken nu onze eigen gebruiker(</w:t>
-      </w:r>
-      <w:proofErr w:type="spellStart"/>
-      <w:r>
-        <w:t>manu</w:t>
-      </w:r>
-      <w:proofErr w:type="spellEnd"/>
-      <w:r>
-        <w:t xml:space="preserve">) met </w:t>
-      </w:r>
-      <w:proofErr w:type="spellStart"/>
-      <w:r>
-        <w:rPr>
-          <w:i/>
-          <w:iCs/>
-        </w:rPr>
-        <w:t>useradd</w:t>
-      </w:r>
-      <w:proofErr w:type="spellEnd"/>
-      <w:r>
-        <w:rPr>
-          <w:i/>
-          <w:iCs/>
-        </w:rPr>
-        <w:t xml:space="preserve"> -m </w:t>
-      </w:r>
-      <w:proofErr w:type="spellStart"/>
-      <w:r>
-        <w:rPr>
-          <w:i/>
-          <w:iCs/>
-        </w:rPr>
-        <w:t>manu</w:t>
-      </w:r>
-      <w:proofErr w:type="spellEnd"/>
-      <w:r>
-        <w:t xml:space="preserve">. Om </w:t>
-      </w:r>
-      <w:proofErr w:type="spellStart"/>
-      <w:r>
-        <w:t>bash</w:t>
-      </w:r>
-      <w:proofErr w:type="spellEnd"/>
-      <w:r>
-        <w:t xml:space="preserve"> als default shell te gebruiken voeren we </w:t>
-      </w:r>
-      <w:proofErr w:type="spellStart"/>
-      <w:r>
-        <w:rPr>
-          <w:i/>
-          <w:iCs/>
-        </w:rPr>
-        <w:t>nano</w:t>
-      </w:r>
-      <w:proofErr w:type="spellEnd"/>
-      <w:r>
-        <w:rPr>
-          <w:i/>
-          <w:iCs/>
-        </w:rPr>
-        <w:t xml:space="preserve"> /</w:t>
-      </w:r>
-      <w:proofErr w:type="spellStart"/>
-      <w:r>
-        <w:rPr>
-          <w:i/>
-          <w:iCs/>
-        </w:rPr>
-        <w:t>etc</w:t>
-      </w:r>
-      <w:proofErr w:type="spellEnd"/>
-      <w:r>
-        <w:rPr>
-          <w:i/>
-          <w:iCs/>
-        </w:rPr>
-        <w:t>/</w:t>
-      </w:r>
-      <w:proofErr w:type="spellStart"/>
-      <w:r>
-        <w:rPr>
-          <w:i/>
-          <w:iCs/>
-        </w:rPr>
-        <w:t>passwd</w:t>
-      </w:r>
-      <w:proofErr w:type="spellEnd"/>
-      <w:r>
-        <w:rPr>
-          <w:i/>
-          <w:iCs/>
-        </w:rPr>
-        <w:t xml:space="preserve"> </w:t>
-      </w:r>
-      <w:r>
-        <w:t>uit en veranderen we ‘bin/sh’ naar ‘bin/</w:t>
-      </w:r>
-      <w:proofErr w:type="spellStart"/>
-      <w:r>
-        <w:t>bash</w:t>
-      </w:r>
-      <w:proofErr w:type="spellEnd"/>
-      <w:r>
-        <w:t>’ bij onze gebruiker.</w:t>
+        <w:t xml:space="preserve">nano /etc/passwd </w:t>
+      </w:r>
+      <w:r>
+        <w:t>uit en veranderen we ‘bin/sh’ naar ‘bin/bash’ bij onze gebruiker.</w:t>
       </w:r>
     </w:p>
     <w:p>
@@ -1754,9 +1164,9 @@
     </w:p>
     <w:p>
       <w:r>
+        <w:lastRenderedPageBreak/>
         <w:t xml:space="preserve">We geven een wachtwoord mee aan de gebruiker met </w:t>
       </w:r>
-      <w:proofErr w:type="spellStart"/>
       <w:r>
         <w:rPr>
           <w:i/>
@@ -1764,7 +1174,6 @@
         </w:rPr>
         <w:t>passwd</w:t>
       </w:r>
-      <w:proofErr w:type="spellEnd"/>
       <w:r>
         <w:t xml:space="preserve">(manu123).  </w:t>
       </w:r>
@@ -1773,7 +1182,6 @@
       <w:r>
         <w:t xml:space="preserve">Om mijn gebruiker </w:t>
       </w:r>
-      <w:proofErr w:type="spellStart"/>
       <w:r>
         <w:rPr>
           <w:i/>
@@ -1781,17 +1189,8 @@
         </w:rPr>
         <w:t>sudo</w:t>
       </w:r>
-      <w:proofErr w:type="spellEnd"/>
-      <w:r>
-        <w:t xml:space="preserve"> te kunnen gebruiken, voegen we de gebruiker toe aan de </w:t>
-      </w:r>
-      <w:proofErr w:type="spellStart"/>
-      <w:r>
-        <w:t>sudo</w:t>
-      </w:r>
-      <w:proofErr w:type="spellEnd"/>
-      <w:r>
-        <w:t xml:space="preserve"> groep.</w:t>
+      <w:r>
+        <w:t xml:space="preserve"> te kunnen gebruiken, voegen we de gebruiker toe aan de sudo groep.</w:t>
       </w:r>
     </w:p>
     <w:p>
@@ -1843,7 +1242,6 @@
     </w:p>
     <w:p>
       <w:pPr>
-        <w:jc w:val="center"/>
         <w:rPr>
           <w:b/>
           <w:bCs/>
@@ -1858,33 +1256,19 @@
           <w:sz w:val="28"/>
           <w:szCs w:val="28"/>
         </w:rPr>
-        <w:lastRenderedPageBreak/>
         <w:t>Eigenaars en groepseigenaars veranderen</w:t>
       </w:r>
     </w:p>
     <w:p/>
     <w:p>
       <w:r>
-        <w:t>We maken directories /groep/verkoop en /groep/inkoop aan in /</w:t>
-      </w:r>
-      <w:proofErr w:type="spellStart"/>
-      <w:r>
-        <w:t>srv</w:t>
-      </w:r>
-      <w:proofErr w:type="spellEnd"/>
-      <w:r>
-        <w:t xml:space="preserve">/ en we maken 2 groepen verkoop en inkoop aan. </w:t>
-      </w:r>
-      <w:r>
-        <w:t xml:space="preserve">Dan maken we 2 gebruikers margriet en </w:t>
-      </w:r>
-      <w:proofErr w:type="spellStart"/>
-      <w:r>
-        <w:t>roza</w:t>
-      </w:r>
-      <w:proofErr w:type="spellEnd"/>
-      <w:r>
-        <w:t xml:space="preserve"> aan met primaire groepen gegeven.</w:t>
+        <w:t xml:space="preserve">1. </w:t>
+      </w:r>
+      <w:r>
+        <w:t xml:space="preserve">We maken directories /groep/verkoop en /groep/inkoop aan in /srv/ en we maken 2 groepen verkoop en inkoop aan. </w:t>
+      </w:r>
+      <w:r>
+        <w:t>Dan maken we 2 gebruikers margriet en roza aan met primaire groepen gegeven.</w:t>
       </w:r>
     </w:p>
     <w:p>
@@ -1980,48 +1364,22 @@
       <w:r>
         <w:t xml:space="preserve">Log in als margriet en voer </w:t>
       </w:r>
-      <w:proofErr w:type="spellStart"/>
       <w:r>
         <w:rPr>
           <w:i/>
           <w:iCs/>
         </w:rPr>
-        <w:t>chmod</w:t>
-      </w:r>
-      <w:proofErr w:type="spellEnd"/>
+        <w:t>chmod 755 verkoop</w:t>
+      </w:r>
+      <w:r>
+        <w:t xml:space="preserve"> om alle eigenaar te worden van het bestand en dat anderen de directory kunnen lezen. Doe hetzelfde voor roza. We controleren via </w:t>
+      </w:r>
       <w:r>
         <w:rPr>
           <w:i/>
           <w:iCs/>
         </w:rPr>
-        <w:t xml:space="preserve"> 755 verkoop</w:t>
-      </w:r>
-      <w:r>
-        <w:t xml:space="preserve"> om alle eigenaar te worden van het bestand en dat anderen de directory kunnen lezen. Doe hetzelfde voor </w:t>
-      </w:r>
-      <w:proofErr w:type="spellStart"/>
-      <w:r>
-        <w:t>roza</w:t>
-      </w:r>
-      <w:proofErr w:type="spellEnd"/>
-      <w:r>
-        <w:t xml:space="preserve">. We controleren via </w:t>
-      </w:r>
-      <w:proofErr w:type="spellStart"/>
-      <w:r>
-        <w:rPr>
-          <w:i/>
-          <w:iCs/>
-        </w:rPr>
-        <w:t>ls</w:t>
-      </w:r>
-      <w:proofErr w:type="spellEnd"/>
-      <w:r>
-        <w:rPr>
-          <w:i/>
-          <w:iCs/>
-        </w:rPr>
-        <w:t xml:space="preserve"> -l</w:t>
+        <w:t>ls -l</w:t>
       </w:r>
       <w:r>
         <w:t>.</w:t>
@@ -2069,17 +1427,13 @@
         </w:drawing>
       </w:r>
     </w:p>
-    <w:p>
-      <w:r>
-        <w:t xml:space="preserve">Om deze 2 nieuwe gebruikers en 2 nieuwe groepen alle permissies te geven voegen we ze toe aan de </w:t>
-      </w:r>
-      <w:proofErr w:type="spellStart"/>
-      <w:r>
-        <w:t>sudo</w:t>
-      </w:r>
-      <w:proofErr w:type="spellEnd"/>
-      <w:r>
-        <w:t xml:space="preserve"> groep.</w:t>
+    <w:p/>
+    <w:p>
+      <w:r>
+        <w:t xml:space="preserve">2. </w:t>
+      </w:r>
+      <w:r>
+        <w:t>Om deze 2 nieuwe gebruikers en 2 nieuwe groepen alle permissies te geven voegen we ze toe aan de sudo groep.</w:t>
       </w:r>
     </w:p>
     <w:p>
@@ -2126,31 +1480,7 @@
     </w:p>
     <w:p>
       <w:r>
-        <w:t>We kunnen dit controleren door /</w:t>
-      </w:r>
-      <w:proofErr w:type="spellStart"/>
-      <w:r>
-        <w:t>etc</w:t>
-      </w:r>
-      <w:proofErr w:type="spellEnd"/>
-      <w:r>
-        <w:t>/</w:t>
-      </w:r>
-      <w:proofErr w:type="spellStart"/>
-      <w:r>
-        <w:t>shadow</w:t>
-      </w:r>
-      <w:proofErr w:type="spellEnd"/>
-      <w:r>
-        <w:t xml:space="preserve"> te proberen lezen als we ingelogd zijn als margriet of </w:t>
-      </w:r>
-      <w:proofErr w:type="spellStart"/>
-      <w:r>
-        <w:t>roza</w:t>
-      </w:r>
-      <w:proofErr w:type="spellEnd"/>
-      <w:r>
-        <w:t>.</w:t>
+        <w:t>We kunnen dit controleren door /etc/shadow te proberen lezen als we ingelogd zijn als margriet of roza.</w:t>
       </w:r>
     </w:p>
     <w:p>
@@ -2195,17 +1525,15 @@
         </w:drawing>
       </w:r>
     </w:p>
-    <w:p>
-      <w:r>
-        <w:t xml:space="preserve">Voeg </w:t>
-      </w:r>
-      <w:proofErr w:type="spellStart"/>
-      <w:r>
-        <w:t>alice</w:t>
-      </w:r>
-      <w:proofErr w:type="spellEnd"/>
-      <w:r>
-        <w:t xml:space="preserve"> toe aan groepen inkoop en verkoop.</w:t>
+    <w:p/>
+    <w:p/>
+    <w:p>
+      <w:r>
+        <w:lastRenderedPageBreak/>
+        <w:t xml:space="preserve">3. </w:t>
+      </w:r>
+      <w:r>
+        <w:t>Voeg alice toe aan groepen inkoop en verkoop.</w:t>
       </w:r>
     </w:p>
     <w:p>
@@ -2250,52 +1578,30 @@
         </w:drawing>
       </w:r>
     </w:p>
-    <w:p>
+    <w:p/>
+    <w:p>
+      <w:r>
+        <w:t xml:space="preserve">4. </w:t>
+      </w:r>
       <w:r>
         <w:t xml:space="preserve">Ik wil een bestand toevoegen aan de verkoop directory maar ik heb hiertoe geen rechten dus ik voer </w:t>
       </w:r>
-      <w:proofErr w:type="spellStart"/>
       <w:r>
         <w:rPr>
           <w:i/>
           <w:iCs/>
         </w:rPr>
-        <w:t>chmod</w:t>
-      </w:r>
-      <w:proofErr w:type="spellEnd"/>
+        <w:t>chmod 775 verkoop</w:t>
+      </w:r>
+      <w:r>
+        <w:t xml:space="preserve"> uit als margriet om aan de groep schrijfrechten te geven waarin alice ook zit. Dan maken we een bestand met </w:t>
+      </w:r>
       <w:r>
         <w:rPr>
           <w:i/>
           <w:iCs/>
         </w:rPr>
-        <w:t xml:space="preserve"> 775 verkoop</w:t>
-      </w:r>
-      <w:r>
-        <w:t xml:space="preserve"> uit als margriet om aan de groep schrijfrechten te geven waarin </w:t>
-      </w:r>
-      <w:proofErr w:type="spellStart"/>
-      <w:r>
-        <w:t>alice</w:t>
-      </w:r>
-      <w:proofErr w:type="spellEnd"/>
-      <w:r>
-        <w:t xml:space="preserve"> ook zit. Dan maken we een bestand met </w:t>
-      </w:r>
-      <w:proofErr w:type="spellStart"/>
-      <w:r>
-        <w:rPr>
-          <w:i/>
-          <w:iCs/>
-        </w:rPr>
-        <w:t>touch</w:t>
-      </w:r>
-      <w:proofErr w:type="spellEnd"/>
-      <w:r>
-        <w:rPr>
-          <w:i/>
-          <w:iCs/>
-        </w:rPr>
-        <w:t xml:space="preserve"> bestand1</w:t>
+        <w:t>touch bestand1</w:t>
       </w:r>
       <w:r>
         <w:t>.</w:t>
@@ -2306,7 +1612,6 @@
         <w:rPr>
           <w:noProof/>
         </w:rPr>
-        <w:lastRenderedPageBreak/>
         <w:drawing>
           <wp:inline distT="0" distB="0" distL="0" distR="0" wp14:anchorId="471C9CF9" wp14:editId="2FBEDEBF">
             <wp:extent cx="3943350" cy="809625"/>
@@ -2346,23 +1651,18 @@
     </w:p>
     <w:p>
       <w:r>
-        <w:t xml:space="preserve">De eigenaar van bestand1 is </w:t>
-      </w:r>
-      <w:proofErr w:type="spellStart"/>
-      <w:r>
-        <w:t>alice</w:t>
-      </w:r>
-      <w:proofErr w:type="spellEnd"/>
-      <w:r>
-        <w:t xml:space="preserve"> en de groepseigenaar is sporten. We willen dat alles in de verkoop directory direct als eigenaar de </w:t>
-      </w:r>
-      <w:proofErr w:type="spellStart"/>
-      <w:r>
-        <w:t>verkoopsgroep</w:t>
-      </w:r>
-      <w:proofErr w:type="spellEnd"/>
-      <w:r>
-        <w:t xml:space="preserve"> eigenaar krijgt. </w:t>
+        <w:t xml:space="preserve">5. </w:t>
+      </w:r>
+      <w:r>
+        <w:t xml:space="preserve">De eigenaar van bestand1 is alice en de groepseigenaar is sporten. </w:t>
+      </w:r>
+    </w:p>
+    <w:p>
+      <w:r>
+        <w:t xml:space="preserve">6. </w:t>
+      </w:r>
+      <w:r>
+        <w:t xml:space="preserve">We willen dat alles in de verkoop directory direct als eigenaar de verkoopsgroep eigenaar krijgt. </w:t>
       </w:r>
       <w:r>
         <w:t>We gebruiken hiervoor</w:t>
@@ -2415,61 +1715,26 @@
     </w:p>
     <w:p>
       <w:r>
-        <w:t xml:space="preserve">Hetzelfde voor </w:t>
-      </w:r>
-      <w:proofErr w:type="spellStart"/>
-      <w:r>
-        <w:t>roza</w:t>
-      </w:r>
-      <w:proofErr w:type="spellEnd"/>
-      <w:r>
-        <w:t xml:space="preserve"> maar dan </w:t>
-      </w:r>
-      <w:proofErr w:type="spellStart"/>
+        <w:t xml:space="preserve">7. </w:t>
+      </w:r>
+      <w:r>
+        <w:t xml:space="preserve">Hetzelfde voor roza maar dan </w:t>
+      </w:r>
       <w:r>
         <w:rPr>
           <w:i/>
           <w:iCs/>
         </w:rPr>
-        <w:t>chmod</w:t>
-      </w:r>
-      <w:proofErr w:type="spellEnd"/>
-      <w:r>
-        <w:rPr>
-          <w:i/>
-          <w:iCs/>
-        </w:rPr>
-        <w:t xml:space="preserve"> </w:t>
-      </w:r>
-      <w:proofErr w:type="spellStart"/>
-      <w:r>
-        <w:rPr>
-          <w:i/>
-          <w:iCs/>
-        </w:rPr>
-        <w:t>g+s</w:t>
-      </w:r>
-      <w:proofErr w:type="spellEnd"/>
-      <w:r>
-        <w:rPr>
-          <w:i/>
-          <w:iCs/>
-        </w:rPr>
-        <w:t xml:space="preserve"> inkoop</w:t>
-      </w:r>
-      <w:r>
-        <w:t xml:space="preserve"> ingelogd als </w:t>
-      </w:r>
-      <w:proofErr w:type="spellStart"/>
-      <w:r>
-        <w:t>roza</w:t>
-      </w:r>
-      <w:proofErr w:type="spellEnd"/>
-      <w:r>
-        <w:t>.</w:t>
-      </w:r>
-    </w:p>
-    <w:p>
+        <w:t>chmod g+s inkoop</w:t>
+      </w:r>
+      <w:r>
+        <w:t xml:space="preserve"> ingelogd als roza.</w:t>
+      </w:r>
+    </w:p>
+    <w:p>
+      <w:r>
+        <w:t xml:space="preserve">8. </w:t>
+      </w:r>
       <w:r>
         <w:rPr>
           <w:noProof/>
@@ -2513,6 +1778,9 @@
     </w:p>
     <w:p>
       <w:r>
+        <w:t xml:space="preserve">9. </w:t>
+      </w:r>
+      <w:r>
         <w:t>Alice is eigenaar van de bestand2 maar de groepseigenaar is verkoop geworden.</w:t>
       </w:r>
     </w:p>
@@ -2560,18 +1828,19 @@
     </w:p>
     <w:p>
       <w:r>
+        <w:t xml:space="preserve">10. </w:t>
+      </w:r>
+      <w:r>
         <w:t>Bij bestand3 is margriet de eigenaar en verkoop de groepseigenaar.</w:t>
       </w:r>
     </w:p>
     <w:p>
       <w:r>
-        <w:t xml:space="preserve">Je kan het bestand3 verwijderen met </w:t>
-      </w:r>
-      <w:proofErr w:type="spellStart"/>
-      <w:r>
-        <w:t>alice</w:t>
-      </w:r>
-      <w:proofErr w:type="spellEnd"/>
+        <w:t xml:space="preserve">11. </w:t>
+      </w:r>
+      <w:r>
+        <w:t>Je kan het bestand3 verwijderen met alice</w:t>
+      </w:r>
       <w:r>
         <w:t>.</w:t>
       </w:r>
@@ -2620,43 +1889,28 @@
     </w:p>
     <w:p>
       <w:r>
+        <w:t xml:space="preserve">12. </w:t>
+      </w:r>
+      <w:r>
         <w:t>We willen dit vermijden dus</w:t>
       </w:r>
       <w:r>
         <w:t xml:space="preserve"> zetten we de permissies naar </w:t>
       </w:r>
-      <w:proofErr w:type="spellStart"/>
       <w:r>
         <w:rPr>
           <w:i/>
           <w:iCs/>
         </w:rPr>
-        <w:t>chmod</w:t>
-      </w:r>
-      <w:proofErr w:type="spellEnd"/>
-      <w:r>
-        <w:rPr>
-          <w:i/>
-          <w:iCs/>
-        </w:rPr>
-        <w:t xml:space="preserve"> 755 verkoop</w:t>
-      </w:r>
-      <w:r>
-        <w:t xml:space="preserve"> om </w:t>
-      </w:r>
-      <w:proofErr w:type="spellStart"/>
-      <w:r>
-        <w:t>write</w:t>
-      </w:r>
-      <w:proofErr w:type="spellEnd"/>
-      <w:r>
-        <w:t>-access alleen aan de eigenaar te geven zodat zijn files niet verwijderd kunnen worden.</w:t>
+        <w:t>chmod 755 verkoop</w:t>
+      </w:r>
+      <w:r>
+        <w:t xml:space="preserve"> om write-access alleen aan de eigenaar te geven zodat zijn files niet verwijderd kunnen worden.</w:t>
       </w:r>
     </w:p>
     <w:p/>
     <w:p>
       <w:pPr>
-        <w:jc w:val="center"/>
         <w:rPr>
           <w:b/>
           <w:bCs/>
@@ -2683,58 +1937,25 @@
         </w:numPr>
       </w:pPr>
       <w:r>
+        <w:lastRenderedPageBreak/>
         <w:t xml:space="preserve">Bij </w:t>
       </w:r>
-      <w:proofErr w:type="spellStart"/>
       <w:r>
         <w:rPr>
           <w:i/>
           <w:iCs/>
         </w:rPr>
-        <w:t>su</w:t>
-      </w:r>
-      <w:proofErr w:type="spellEnd"/>
+        <w:t>su –</w:t>
+      </w:r>
+      <w:r>
+        <w:t xml:space="preserve"> moet je het root wachtwoord geven en bij </w:t>
+      </w:r>
       <w:r>
         <w:rPr>
           <w:i/>
           <w:iCs/>
         </w:rPr>
-        <w:t xml:space="preserve"> –</w:t>
-      </w:r>
-      <w:r>
-        <w:t xml:space="preserve"> moet je het root wachtwoord geven en bij </w:t>
-      </w:r>
-      <w:proofErr w:type="spellStart"/>
-      <w:r>
-        <w:rPr>
-          <w:i/>
-          <w:iCs/>
-        </w:rPr>
-        <w:t>sudo</w:t>
-      </w:r>
-      <w:proofErr w:type="spellEnd"/>
-      <w:r>
-        <w:rPr>
-          <w:i/>
-          <w:iCs/>
-        </w:rPr>
-        <w:t xml:space="preserve"> </w:t>
-      </w:r>
-      <w:proofErr w:type="spellStart"/>
-      <w:r>
-        <w:rPr>
-          <w:i/>
-          <w:iCs/>
-        </w:rPr>
-        <w:t>su</w:t>
-      </w:r>
-      <w:proofErr w:type="spellEnd"/>
-      <w:r>
-        <w:rPr>
-          <w:i/>
-          <w:iCs/>
-        </w:rPr>
-        <w:t xml:space="preserve"> –</w:t>
+        <w:t>sudo su –</w:t>
       </w:r>
       <w:r>
         <w:t xml:space="preserve"> moet je de ingelogde gebruiker zijn wachtwoord geven.</w:t>
@@ -2749,126 +1970,39 @@
         </w:numPr>
       </w:pPr>
       <w:r>
-        <w:t xml:space="preserve">1. Je kan het wachtwoord </w:t>
-      </w:r>
-      <w:proofErr w:type="spellStart"/>
-      <w:r>
-        <w:t>locken</w:t>
-      </w:r>
-      <w:proofErr w:type="spellEnd"/>
-      <w:r>
-        <w:t xml:space="preserve"> van een gebruiker met </w:t>
-      </w:r>
-      <w:proofErr w:type="spellStart"/>
+        <w:t xml:space="preserve">1. Je kan het wachtwoord locken van een gebruiker met </w:t>
+      </w:r>
       <w:r>
         <w:rPr>
           <w:i/>
           <w:iCs/>
         </w:rPr>
-        <w:t>passwd</w:t>
-      </w:r>
-      <w:proofErr w:type="spellEnd"/>
+        <w:t>passwd -l</w:t>
+      </w:r>
+      <w:r>
+        <w:t xml:space="preserve"> 2. Via </w:t>
+      </w:r>
       <w:r>
         <w:rPr>
           <w:i/>
           <w:iCs/>
         </w:rPr>
-        <w:t xml:space="preserve"> -l</w:t>
-      </w:r>
-      <w:r>
-        <w:t xml:space="preserve"> 2. Via </w:t>
-      </w:r>
-      <w:proofErr w:type="spellStart"/>
+        <w:t>chage -E0 user</w:t>
+      </w:r>
+      <w:r>
+        <w:t xml:space="preserve"> kan je het 8de veld in /etc/shadow veranderen om de gebruiker te blokkeren 3. Verander de shell via </w:t>
+      </w:r>
       <w:r>
         <w:rPr>
           <w:i/>
           <w:iCs/>
         </w:rPr>
-        <w:t>chage</w:t>
-      </w:r>
-      <w:proofErr w:type="spellEnd"/>
-      <w:r>
-        <w:rPr>
-          <w:i/>
-          <w:iCs/>
-        </w:rPr>
-        <w:t xml:space="preserve"> -E0 user</w:t>
-      </w:r>
-      <w:r>
-        <w:t xml:space="preserve"> kan je het 8de veld in /</w:t>
-      </w:r>
-      <w:proofErr w:type="spellStart"/>
-      <w:r>
-        <w:t>etc</w:t>
-      </w:r>
-      <w:proofErr w:type="spellEnd"/>
-      <w:r>
-        <w:t>/</w:t>
-      </w:r>
-      <w:proofErr w:type="spellStart"/>
-      <w:r>
-        <w:t>shadow</w:t>
-      </w:r>
-      <w:proofErr w:type="spellEnd"/>
-      <w:r>
-        <w:t xml:space="preserve"> veranderen om de gebruiker te blokkeren 3. Verander de shell via </w:t>
-      </w:r>
-      <w:proofErr w:type="spellStart"/>
-      <w:r>
-        <w:rPr>
-          <w:i/>
-          <w:iCs/>
-        </w:rPr>
-        <w:t>usermod</w:t>
-      </w:r>
-      <w:proofErr w:type="spellEnd"/>
-      <w:r>
-        <w:rPr>
-          <w:i/>
-          <w:iCs/>
-        </w:rPr>
-        <w:t xml:space="preserve"> -s /</w:t>
-      </w:r>
-      <w:proofErr w:type="spellStart"/>
-      <w:r>
-        <w:rPr>
-          <w:i/>
-          <w:iCs/>
-        </w:rPr>
-        <w:t>sbin</w:t>
-      </w:r>
-      <w:proofErr w:type="spellEnd"/>
-      <w:r>
-        <w:rPr>
-          <w:i/>
-          <w:iCs/>
-        </w:rPr>
-        <w:t>/</w:t>
-      </w:r>
-      <w:proofErr w:type="spellStart"/>
-      <w:r>
-        <w:rPr>
-          <w:i/>
-          <w:iCs/>
-        </w:rPr>
-        <w:t>nologin</w:t>
-      </w:r>
-      <w:proofErr w:type="spellEnd"/>
-      <w:r>
-        <w:rPr>
-          <w:i/>
-          <w:iCs/>
-        </w:rPr>
-        <w:t xml:space="preserve"> user</w:t>
+        <w:t>usermod -s /sbin/nologin user</w:t>
       </w:r>
       <w:r>
         <w:t>.</w:t>
       </w:r>
     </w:p>
-    <w:p/>
-    <w:p/>
-    <w:p/>
-    <w:p/>
     <w:p/>
     <w:p/>
     <w:p/>

</xml_diff>